<commit_message>
Updated to include all topics and subtopics, to make it easy to add new content.
</commit_message>
<xml_diff>
--- a/RADgrupp12.docx
+++ b/RADgrupp12.docx
@@ -13,9 +13,7 @@
         </w:rPr>
       </w:pPr>
       <w:bookmarkStart w:id="0" w:name="h.idhswtcodmxz" w:colFirst="0" w:colLast="0"/>
-      <w:bookmarkStart w:id="1" w:name="_GoBack"/>
       <w:bookmarkEnd w:id="0"/>
-      <w:bookmarkEnd w:id="1"/>
       <w:r>
         <w:rPr>
           <w:b/>
@@ -240,6 +238,8 @@
           <w:lang w:val="en-US"/>
         </w:rPr>
       </w:pPr>
+      <w:bookmarkStart w:id="1" w:name="_GoBack"/>
+      <w:bookmarkEnd w:id="1"/>
     </w:p>
     <w:p>
       <w:pPr>
@@ -540,6 +540,12 @@
           <w:lang w:val="en-US"/>
         </w:rPr>
       </w:pPr>
+      <w:r>
+        <w:rPr>
+          <w:lang w:val="en-US"/>
+        </w:rPr>
+        <w:t>Since the game will be very fast paced, a low input response time will be required. The aim is to achieve a response time as low as possible while keeping a threshold at maximum 50ms.</w:t>
+      </w:r>
     </w:p>
     <w:p>
       <w:pPr>
@@ -582,6 +588,12 @@
           <w:lang w:val="en-US"/>
         </w:rPr>
       </w:pPr>
+      <w:r>
+        <w:rPr>
+          <w:lang w:val="en-US"/>
+        </w:rPr>
+        <w:t>To achieve platform independence the application will use the Java environment. All hosts must have the JRE installed and configured. The application needs to be installed on all hosts where it will run.</w:t>
+      </w:r>
     </w:p>
     <w:p>
       <w:pPr>
@@ -624,6 +636,13 @@
           <w:lang w:val="en-US"/>
         </w:rPr>
       </w:pPr>
+      <w:r>
+        <w:rPr>
+          <w:lang w:val="en-US"/>
+        </w:rPr>
+        <w:lastRenderedPageBreak/>
+        <w:t>The game will be designed from scratch, including player and stage models. Therefore, no legal issues will be present.</w:t>
+      </w:r>
     </w:p>
     <w:p>
       <w:pPr>
@@ -641,10 +660,307 @@
     </w:p>
     <w:p>
       <w:pPr>
-        <w:rPr>
-          <w:lang w:val="en-US"/>
-        </w:rPr>
-      </w:pPr>
+        <w:pStyle w:val="Heading3"/>
+        <w:rPr>
+          <w:lang w:val="en-US"/>
+        </w:rPr>
+      </w:pPr>
+      <w:r>
+        <w:rPr>
+          <w:lang w:val="en-US"/>
+        </w:rPr>
+        <w:t>2.3.1 Use case model</w:t>
+      </w:r>
+    </w:p>
+    <w:p>
+      <w:pPr>
+        <w:rPr>
+          <w:lang w:val="en-US"/>
+        </w:rPr>
+      </w:pPr>
+      <w:r>
+        <w:rPr>
+          <w:lang w:val="en-US"/>
+        </w:rPr>
+        <w:t>See APPENDIX for UML diagram and textual descriptions.</w:t>
+      </w:r>
+    </w:p>
+    <w:p>
+      <w:pPr>
+        <w:pStyle w:val="Heading3"/>
+        <w:rPr>
+          <w:lang w:val="en-US"/>
+        </w:rPr>
+      </w:pPr>
+      <w:r>
+        <w:rPr>
+          <w:lang w:val="en-US"/>
+        </w:rPr>
+        <w:t>2.3.2 Use cases priority</w:t>
+      </w:r>
+    </w:p>
+    <w:p>
+      <w:pPr>
+        <w:pStyle w:val="ListParagraph"/>
+        <w:numPr>
+          <w:ilvl w:val="0"/>
+          <w:numId w:val="5"/>
+        </w:numPr>
+        <w:rPr>
+          <w:lang w:val="en-US"/>
+        </w:rPr>
+      </w:pPr>
+      <w:r>
+        <w:rPr>
+          <w:lang w:val="en-US"/>
+        </w:rPr>
+        <w:t>1</w:t>
+      </w:r>
+    </w:p>
+    <w:p>
+      <w:pPr>
+        <w:pStyle w:val="ListParagraph"/>
+        <w:numPr>
+          <w:ilvl w:val="0"/>
+          <w:numId w:val="5"/>
+        </w:numPr>
+        <w:rPr>
+          <w:lang w:val="en-US"/>
+        </w:rPr>
+      </w:pPr>
+      <w:r>
+        <w:rPr>
+          <w:lang w:val="en-US"/>
+        </w:rPr>
+        <w:t>2</w:t>
+      </w:r>
+    </w:p>
+    <w:p>
+      <w:pPr>
+        <w:pStyle w:val="ListParagraph"/>
+        <w:numPr>
+          <w:ilvl w:val="0"/>
+          <w:numId w:val="5"/>
+        </w:numPr>
+        <w:rPr>
+          <w:lang w:val="en-US"/>
+        </w:rPr>
+      </w:pPr>
+      <w:r>
+        <w:rPr>
+          <w:lang w:val="en-US"/>
+        </w:rPr>
+        <w:t>3</w:t>
+      </w:r>
+    </w:p>
+    <w:p>
+      <w:pPr>
+        <w:pStyle w:val="ListParagraph"/>
+        <w:numPr>
+          <w:ilvl w:val="0"/>
+          <w:numId w:val="5"/>
+        </w:numPr>
+        <w:rPr>
+          <w:lang w:val="en-US"/>
+        </w:rPr>
+      </w:pPr>
+      <w:r>
+        <w:rPr>
+          <w:lang w:val="en-US"/>
+        </w:rPr>
+        <w:t>4</w:t>
+      </w:r>
+    </w:p>
+    <w:p>
+      <w:pPr>
+        <w:pStyle w:val="Heading3"/>
+        <w:rPr>
+          <w:lang w:val="en-US"/>
+        </w:rPr>
+      </w:pPr>
+      <w:r>
+        <w:rPr>
+          <w:lang w:val="en-US"/>
+        </w:rPr>
+        <w:t>2.3.3 Domain model</w:t>
+      </w:r>
+    </w:p>
+    <w:p>
+      <w:pPr>
+        <w:rPr>
+          <w:lang w:val="en-US"/>
+        </w:rPr>
+      </w:pPr>
+      <w:r>
+        <w:rPr>
+          <w:lang w:val="en-US"/>
+        </w:rPr>
+        <w:t>See APPENDIX.</w:t>
+      </w:r>
+    </w:p>
+    <w:p>
+      <w:pPr>
+        <w:pStyle w:val="Heading3"/>
+        <w:rPr>
+          <w:lang w:val="en-US"/>
+        </w:rPr>
+      </w:pPr>
+      <w:r>
+        <w:rPr>
+          <w:lang w:val="en-US"/>
+        </w:rPr>
+        <w:t>2.3.4 User interface</w:t>
+      </w:r>
+    </w:p>
+    <w:p>
+      <w:pPr>
+        <w:rPr>
+          <w:lang w:val="en-US"/>
+        </w:rPr>
+      </w:pPr>
+    </w:p>
+    <w:p>
+      <w:pPr>
+        <w:pStyle w:val="Heading2"/>
+        <w:rPr>
+          <w:lang w:val="en-US"/>
+        </w:rPr>
+      </w:pPr>
+      <w:r>
+        <w:rPr>
+          <w:lang w:val="en-US"/>
+        </w:rPr>
+        <w:t>2.4 References</w:t>
+      </w:r>
+    </w:p>
+    <w:p>
+      <w:pPr>
+        <w:rPr>
+          <w:lang w:val="en-US"/>
+        </w:rPr>
+      </w:pPr>
+    </w:p>
+    <w:p>
+      <w:pPr>
+        <w:pStyle w:val="Heading1"/>
+        <w:rPr>
+          <w:lang w:val="en-US"/>
+        </w:rPr>
+      </w:pPr>
+      <w:r>
+        <w:rPr>
+          <w:lang w:val="en-US"/>
+        </w:rPr>
+        <w:t>Appendix</w:t>
+      </w:r>
+    </w:p>
+    <w:p>
+      <w:pPr>
+        <w:pStyle w:val="Heading2"/>
+        <w:rPr>
+          <w:lang w:val="en-US"/>
+        </w:rPr>
+      </w:pPr>
+      <w:r>
+        <w:rPr>
+          <w:lang w:val="en-US"/>
+        </w:rPr>
+        <w:t>GUI</w:t>
+      </w:r>
+    </w:p>
+    <w:p>
+      <w:pPr>
+        <w:rPr>
+          <w:lang w:val="en-US"/>
+        </w:rPr>
+      </w:pPr>
+      <w:r>
+        <w:rPr>
+          <w:lang w:val="en-US"/>
+        </w:rPr>
+        <w:t>(Picture of GUI here)</w:t>
+      </w:r>
+    </w:p>
+    <w:p>
+      <w:pPr>
+        <w:pStyle w:val="Heading2"/>
+        <w:rPr>
+          <w:lang w:val="en-US"/>
+        </w:rPr>
+      </w:pPr>
+      <w:r>
+        <w:rPr>
+          <w:lang w:val="en-US"/>
+        </w:rPr>
+        <w:t>Domain model</w:t>
+      </w:r>
+    </w:p>
+    <w:p>
+      <w:pPr>
+        <w:rPr>
+          <w:lang w:val="en-US"/>
+        </w:rPr>
+      </w:pPr>
+      <w:r>
+        <w:rPr>
+          <w:lang w:val="en-US"/>
+        </w:rPr>
+        <w:t>(UML class diagram here)</w:t>
+      </w:r>
+    </w:p>
+    <w:p>
+      <w:pPr>
+        <w:pStyle w:val="Heading2"/>
+        <w:rPr>
+          <w:lang w:val="en-US"/>
+        </w:rPr>
+      </w:pPr>
+      <w:r>
+        <w:rPr>
+          <w:lang w:val="en-US"/>
+        </w:rPr>
+        <w:t>Use case model</w:t>
+      </w:r>
+    </w:p>
+    <w:p>
+      <w:pPr>
+        <w:rPr>
+          <w:lang w:val="en-US"/>
+        </w:rPr>
+      </w:pPr>
+      <w:r>
+        <w:rPr>
+          <w:lang w:val="en-US"/>
+        </w:rPr>
+        <w:t>(UML use case diagram here)</w:t>
+      </w:r>
+    </w:p>
+    <w:p>
+      <w:pPr>
+        <w:pStyle w:val="Heading2"/>
+        <w:rPr>
+          <w:lang w:val="en-US"/>
+        </w:rPr>
+      </w:pPr>
+      <w:r>
+        <w:rPr>
+          <w:lang w:val="en-US"/>
+        </w:rPr>
+        <w:t>Use cases</w:t>
+      </w:r>
+    </w:p>
+    <w:p>
+      <w:pPr>
+        <w:rPr>
+          <w:lang w:val="en-US"/>
+        </w:rPr>
+      </w:pPr>
+      <w:r>
+        <w:rPr>
+          <w:lang w:val="en-US"/>
+        </w:rPr>
+        <w:t>(Use cases texts here)</w:t>
+      </w:r>
     </w:p>
     <w:p>
       <w:pPr>
@@ -807,6 +1123,92 @@
     </w:lvl>
   </w:abstractNum>
   <w:abstractNum w:abstractNumId="1">
+    <w:nsid w:val="4CB33A8B"/>
+    <w:multiLevelType w:val="hybridMultilevel"/>
+    <w:tmpl w:val="2E805AD8"/>
+    <w:lvl w:ilvl="0" w:tplc="041D000F">
+      <w:start w:val="1"/>
+      <w:numFmt w:val="decimal"/>
+      <w:lvlText w:val="%1."/>
+      <w:lvlJc w:val="left"/>
+      <w:pPr>
+        <w:ind w:left="720" w:hanging="360"/>
+      </w:pPr>
+    </w:lvl>
+    <w:lvl w:ilvl="1" w:tplc="041D0019" w:tentative="1">
+      <w:start w:val="1"/>
+      <w:numFmt w:val="lowerLetter"/>
+      <w:lvlText w:val="%2."/>
+      <w:lvlJc w:val="left"/>
+      <w:pPr>
+        <w:ind w:left="1440" w:hanging="360"/>
+      </w:pPr>
+    </w:lvl>
+    <w:lvl w:ilvl="2" w:tplc="041D001B" w:tentative="1">
+      <w:start w:val="1"/>
+      <w:numFmt w:val="lowerRoman"/>
+      <w:lvlText w:val="%3."/>
+      <w:lvlJc w:val="right"/>
+      <w:pPr>
+        <w:ind w:left="2160" w:hanging="180"/>
+      </w:pPr>
+    </w:lvl>
+    <w:lvl w:ilvl="3" w:tplc="041D000F" w:tentative="1">
+      <w:start w:val="1"/>
+      <w:numFmt w:val="decimal"/>
+      <w:lvlText w:val="%4."/>
+      <w:lvlJc w:val="left"/>
+      <w:pPr>
+        <w:ind w:left="2880" w:hanging="360"/>
+      </w:pPr>
+    </w:lvl>
+    <w:lvl w:ilvl="4" w:tplc="041D0019" w:tentative="1">
+      <w:start w:val="1"/>
+      <w:numFmt w:val="lowerLetter"/>
+      <w:lvlText w:val="%5."/>
+      <w:lvlJc w:val="left"/>
+      <w:pPr>
+        <w:ind w:left="3600" w:hanging="360"/>
+      </w:pPr>
+    </w:lvl>
+    <w:lvl w:ilvl="5" w:tplc="041D001B" w:tentative="1">
+      <w:start w:val="1"/>
+      <w:numFmt w:val="lowerRoman"/>
+      <w:lvlText w:val="%6."/>
+      <w:lvlJc w:val="right"/>
+      <w:pPr>
+        <w:ind w:left="4320" w:hanging="180"/>
+      </w:pPr>
+    </w:lvl>
+    <w:lvl w:ilvl="6" w:tplc="041D000F" w:tentative="1">
+      <w:start w:val="1"/>
+      <w:numFmt w:val="decimal"/>
+      <w:lvlText w:val="%7."/>
+      <w:lvlJc w:val="left"/>
+      <w:pPr>
+        <w:ind w:left="5040" w:hanging="360"/>
+      </w:pPr>
+    </w:lvl>
+    <w:lvl w:ilvl="7" w:tplc="041D0019" w:tentative="1">
+      <w:start w:val="1"/>
+      <w:numFmt w:val="lowerLetter"/>
+      <w:lvlText w:val="%8."/>
+      <w:lvlJc w:val="left"/>
+      <w:pPr>
+        <w:ind w:left="5760" w:hanging="360"/>
+      </w:pPr>
+    </w:lvl>
+    <w:lvl w:ilvl="8" w:tplc="041D001B" w:tentative="1">
+      <w:start w:val="1"/>
+      <w:numFmt w:val="lowerRoman"/>
+      <w:lvlText w:val="%9."/>
+      <w:lvlJc w:val="right"/>
+      <w:pPr>
+        <w:ind w:left="6480" w:hanging="180"/>
+      </w:pPr>
+    </w:lvl>
+  </w:abstractNum>
+  <w:abstractNum w:abstractNumId="2">
     <w:nsid w:val="52647D94"/>
     <w:multiLevelType w:val="hybridMultilevel"/>
     <w:tmpl w:val="1472CADA"/>
@@ -892,7 +1294,7 @@
       </w:pPr>
     </w:lvl>
   </w:abstractNum>
-  <w:abstractNum w:abstractNumId="2">
+  <w:abstractNum w:abstractNumId="3">
     <w:nsid w:val="53162C31"/>
     <w:multiLevelType w:val="multilevel"/>
     <w:tmpl w:val="02D8952E"/>
@@ -1005,7 +1407,7 @@
       </w:rPr>
     </w:lvl>
   </w:abstractNum>
-  <w:abstractNum w:abstractNumId="3">
+  <w:abstractNum w:abstractNumId="4">
     <w:nsid w:val="57977D5A"/>
     <w:multiLevelType w:val="hybridMultilevel"/>
     <w:tmpl w:val="1472CADA"/>
@@ -1092,16 +1494,19 @@
     </w:lvl>
   </w:abstractNum>
   <w:num w:numId="1">
-    <w:abstractNumId w:val="2"/>
+    <w:abstractNumId w:val="3"/>
   </w:num>
   <w:num w:numId="2">
     <w:abstractNumId w:val="0"/>
   </w:num>
   <w:num w:numId="3">
-    <w:abstractNumId w:val="1"/>
+    <w:abstractNumId w:val="2"/>
   </w:num>
   <w:num w:numId="4">
-    <w:abstractNumId w:val="3"/>
+    <w:abstractNumId w:val="4"/>
+  </w:num>
+  <w:num w:numId="5">
+    <w:abstractNumId w:val="1"/>
   </w:num>
 </w:numbering>
 </file>

</xml_diff>